<commit_message>
working on combining UWM data with virus data. Still need to resolve sample ids in UWM data set before we can do this.
</commit_message>
<xml_diff>
--- a/Graphics/Human_virus_load_graphs.docx
+++ b/Graphics/Human_virus_load_graphs.docx
@@ -872,7 +872,7 @@
         </w:numPr>
       </w:pPr>
       <w:r>
-        <w:t>Go fishing</w:t>
+        <w:t>Indicator bacteria</w:t>
       </w:r>
     </w:p>
     <w:p>
@@ -884,7 +884,21 @@
         </w:numPr>
       </w:pPr>
       <w:r>
-        <w:t>Model development for entire data set</w:t>
+        <w:t>Add all</w:t>
+      </w:r>
+      <w:bookmarkStart w:id="0" w:name="_GoBack"/>
+      <w:bookmarkEnd w:id="0"/>
+    </w:p>
+    <w:p>
+      <w:pPr>
+        <w:pStyle w:val="ListParagraph"/>
+        <w:numPr>
+          <w:ilvl w:val="0"/>
+          <w:numId w:val="1"/>
+        </w:numPr>
+      </w:pPr>
+      <w:r>
+        <w:t>Go fishing</w:t>
       </w:r>
     </w:p>
     <w:p>
@@ -896,10 +910,20 @@
         </w:numPr>
       </w:pPr>
       <w:r>
+        <w:t>Model development for entire data set</w:t>
+      </w:r>
+    </w:p>
+    <w:p>
+      <w:pPr>
+        <w:pStyle w:val="ListParagraph"/>
+        <w:numPr>
+          <w:ilvl w:val="1"/>
+          <w:numId w:val="1"/>
+        </w:numPr>
+      </w:pPr>
+      <w:r>
         <w:t>Model development for CDC climate change</w:t>
       </w:r>
-      <w:bookmarkStart w:id="0" w:name="_GoBack"/>
-      <w:bookmarkEnd w:id="0"/>
     </w:p>
     <w:p/>
     <w:p>

</xml_diff>